<commit_message>
API doc some fixes
</commit_message>
<xml_diff>
--- a/API_DOCUMENTATION.docx
+++ b/API_DOCUMENTATION.docx
@@ -243,6 +243,20 @@
         </w:rPr>
         <w:t xml:space="preserve"> </w:t>
       </w:r>
+      <w:bookmarkStart w:id="2" w:name="__DdeLink__353_3694424938"/>
+      <w:r>
+        <w:rPr>
+          <w:b w:val="false"/>
+          <w:bCs w:val="false"/>
+          <w:i/>
+          <w:iCs/>
+          <w:color w:val="3465A4"/>
+          <w:sz w:val="24"/>
+          <w:szCs w:val="24"/>
+        </w:rPr>
+        <w:t>/</w:t>
+      </w:r>
+      <w:bookmarkStart w:id="3" w:name="__DdeLink__350_3694424938"/>
       <w:r>
         <w:rPr>
           <w:b w:val="false"/>
@@ -277,8 +291,10 @@
           <w:sz w:val="24"/>
           <w:szCs w:val="24"/>
         </w:rPr>
-        <w:t>content_management/listCreateContent/</w:t>
-      </w:r>
+        <w:t>content_management/listCreateGuideline/</w:t>
+      </w:r>
+      <w:bookmarkEnd w:id="2"/>
+      <w:bookmarkEnd w:id="3"/>
     </w:p>
     <w:p>
       <w:pPr>
@@ -297,6 +313,7 @@
           <w:szCs w:val="24"/>
         </w:rPr>
       </w:pPr>
+      <w:bookmarkStart w:id="4" w:name="__DdeLink__348_3694424938"/>
       <w:r>
         <w:rPr>
           <w:b w:val="false"/>
@@ -411,6 +428,7 @@
           <w:szCs w:val="24"/>
         </w:rPr>
       </w:pPr>
+      <w:bookmarkStart w:id="5" w:name="__DdeLink__348_3694424938"/>
       <w:r>
         <w:rPr>
           <w:b w:val="false"/>
@@ -423,6 +441,7 @@
         </w:rPr>
         <w:t>}</w:t>
       </w:r>
+      <w:bookmarkEnd w:id="5"/>
     </w:p>
     <w:p>
       <w:pPr>
@@ -774,7 +793,33 @@
           <w:sz w:val="24"/>
           <w:szCs w:val="24"/>
         </w:rPr>
-        <w:t>GET /api/content_management/listCreateGuideline/</w:t>
+        <w:t>GET /api/content_management/</w:t>
+      </w:r>
+      <w:bookmarkStart w:id="6" w:name="__DdeLink__355_3694424938"/>
+      <w:r>
+        <w:rPr>
+          <w:b w:val="false"/>
+          <w:bCs w:val="false"/>
+          <w:i w:val="false"/>
+          <w:iCs w:val="false"/>
+          <w:color w:val="3465A4"/>
+          <w:sz w:val="24"/>
+          <w:szCs w:val="24"/>
+        </w:rPr>
+        <w:t>listCreateGuideline</w:t>
+      </w:r>
+      <w:bookmarkEnd w:id="6"/>
+      <w:r>
+        <w:rPr>
+          <w:b w:val="false"/>
+          <w:bCs w:val="false"/>
+          <w:i w:val="false"/>
+          <w:iCs w:val="false"/>
+          <w:color w:val="3465A4"/>
+          <w:sz w:val="24"/>
+          <w:szCs w:val="24"/>
+        </w:rPr>
+        <w:t>/</w:t>
       </w:r>
     </w:p>
     <w:p>
@@ -1585,7 +1630,7 @@
         </w:rPr>
         <w:t>GET /</w:t>
       </w:r>
-      <w:bookmarkStart w:id="2" w:name="__DdeLink__2_2988275462"/>
+      <w:bookmarkStart w:id="7" w:name="__DdeLink__2_2988275462"/>
       <w:r>
         <w:rPr>
           <w:b w:val="false"/>
@@ -1598,7 +1643,7 @@
         </w:rPr>
         <w:t>api/content_management/retrieveUpdateDeleteGuideline/1/</w:t>
       </w:r>
-      <w:bookmarkEnd w:id="2"/>
+      <w:bookmarkEnd w:id="7"/>
     </w:p>
     <w:p>
       <w:pPr>
@@ -1731,7 +1776,7 @@
         </w:rPr>
         <w:t xml:space="preserve">  </w:t>
       </w:r>
-      <w:bookmarkStart w:id="3" w:name="__DdeLink__4_2988275462"/>
+      <w:bookmarkStart w:id="8" w:name="__DdeLink__4_2988275462"/>
       <w:r>
         <w:rPr>
           <w:b w:val="false"/>
@@ -1744,7 +1789,7 @@
         </w:rPr>
         <w:t>"description": "Do not use discriminatory language in your content"</w:t>
       </w:r>
-      <w:bookmarkEnd w:id="3"/>
+      <w:bookmarkEnd w:id="8"/>
     </w:p>
     <w:p>
       <w:pPr>
@@ -1851,7 +1896,6 @@
           <w:szCs w:val="24"/>
         </w:rPr>
       </w:pPr>
-      <w:bookmarkStart w:id="4" w:name="__DdeLink__6_2988275462"/>
       <w:r>
         <w:rPr>
           <w:b/>
@@ -1882,7 +1926,7 @@
           <w:szCs w:val="24"/>
         </w:rPr>
       </w:pPr>
-      <w:bookmarkStart w:id="5" w:name="__DdeLink__6_2988275462"/>
+      <w:bookmarkStart w:id="9" w:name="__DdeLink__6_2988275462"/>
       <w:r>
         <w:rPr>
           <w:b w:val="false"/>
@@ -1895,7 +1939,7 @@
         </w:rPr>
         <w:t>PATCH  /api/content_management/retrieveUpdateDeleteGuideline/1/</w:t>
       </w:r>
-      <w:bookmarkEnd w:id="5"/>
+      <w:bookmarkEnd w:id="9"/>
     </w:p>
     <w:p>
       <w:pPr>
@@ -2146,9 +2190,9 @@
           <w:szCs w:val="24"/>
         </w:rPr>
       </w:r>
-      <w:bookmarkStart w:id="6" w:name="__DdeLink__12_29882754621"/>
-      <w:bookmarkStart w:id="7" w:name="__DdeLink__12_29882754621"/>
-      <w:bookmarkEnd w:id="7"/>
+      <w:bookmarkStart w:id="10" w:name="__DdeLink__12_29882754621"/>
+      <w:bookmarkStart w:id="11" w:name="__DdeLink__12_29882754621"/>
+      <w:bookmarkEnd w:id="11"/>
     </w:p>
     <w:p>
       <w:pPr>
@@ -2317,7 +2361,7 @@
         </w:rPr>
         <w:t>Content Author</w:t>
       </w:r>
-      <w:bookmarkStart w:id="8" w:name="__DdeLink__0_29882754621"/>
+      <w:bookmarkStart w:id="12" w:name="__DdeLink__0_29882754621"/>
       <w:r>
         <w:rPr>
           <w:b/>
@@ -2327,7 +2371,7 @@
         </w:rPr>
         <w:t xml:space="preserve"> user Create </w:t>
       </w:r>
-      <w:bookmarkEnd w:id="8"/>
+      <w:bookmarkEnd w:id="12"/>
       <w:r>
         <w:rPr>
           <w:b/>
@@ -2437,7 +2481,7 @@
           <w:szCs w:val="24"/>
         </w:rPr>
       </w:pPr>
-      <w:bookmarkStart w:id="9" w:name="__DdeLink__33_2988275462"/>
+      <w:bookmarkStart w:id="13" w:name="__DdeLink__33_2988275462"/>
       <w:r>
         <w:rPr>
           <w:b w:val="false"/>
@@ -2450,7 +2494,7 @@
         </w:rPr>
         <w:t>POST /api/content_management/listCreateContent/</w:t>
       </w:r>
-      <w:bookmarkEnd w:id="9"/>
+      <w:bookmarkEnd w:id="13"/>
     </w:p>
     <w:p>
       <w:pPr>
@@ -4350,7 +4394,7 @@
         </w:rPr>
         <w:t>GET /api/content_management/</w:t>
       </w:r>
-      <w:bookmarkStart w:id="10" w:name="__DdeLink__20_2988275462"/>
+      <w:bookmarkStart w:id="14" w:name="__DdeLink__20_2988275462"/>
       <w:r>
         <w:rPr>
           <w:b w:val="false"/>
@@ -4363,7 +4407,7 @@
         </w:rPr>
         <w:t>retrieveUpdateDeleteContent</w:t>
       </w:r>
-      <w:bookmarkEnd w:id="10"/>
+      <w:bookmarkEnd w:id="14"/>
       <w:r>
         <w:rPr>
           <w:b w:val="false"/>
@@ -4794,7 +4838,7 @@
           <w:szCs w:val="24"/>
         </w:rPr>
       </w:pPr>
-      <w:bookmarkStart w:id="11" w:name="__DdeLink__6_29882754621"/>
+      <w:bookmarkStart w:id="15" w:name="__DdeLink__6_29882754621"/>
       <w:r>
         <w:rPr>
           <w:b/>
@@ -4837,8 +4881,8 @@
         </w:rPr>
         <w:t>PATCH  /api/content_management/</w:t>
       </w:r>
-      <w:bookmarkStart w:id="12" w:name="__DdeLink__25_2988275462"/>
-      <w:bookmarkStart w:id="13" w:name="__DdeLink__27_2988275462"/>
+      <w:bookmarkStart w:id="16" w:name="__DdeLink__27_2988275462"/>
+      <w:bookmarkStart w:id="17" w:name="__DdeLink__25_2988275462"/>
       <w:r>
         <w:rPr>
           <w:b w:val="false"/>
@@ -4851,8 +4895,8 @@
         </w:rPr>
         <w:t>retrieveUpdateDeleteContent</w:t>
       </w:r>
-      <w:bookmarkEnd w:id="12"/>
-      <w:bookmarkEnd w:id="13"/>
+      <w:bookmarkEnd w:id="16"/>
+      <w:bookmarkEnd w:id="17"/>
       <w:r>
         <w:rPr>
           <w:b w:val="false"/>
@@ -4865,7 +4909,7 @@
         </w:rPr>
         <w:t>/5</w:t>
       </w:r>
-      <w:bookmarkEnd w:id="11"/>
+      <w:bookmarkEnd w:id="15"/>
     </w:p>
     <w:p>
       <w:pPr>
@@ -5387,7 +5431,7 @@
           <w:szCs w:val="24"/>
         </w:rPr>
       </w:pPr>
-      <w:bookmarkStart w:id="14" w:name="__DdeLink__31_2988275462"/>
+      <w:bookmarkStart w:id="18" w:name="__DdeLink__31_2988275462"/>
       <w:r>
         <w:rPr>
           <w:b/>
@@ -5400,7 +5444,7 @@
         </w:rPr>
         <w:t>Delete a content (Author only)</w:t>
       </w:r>
-      <w:bookmarkEnd w:id="14"/>
+      <w:bookmarkEnd w:id="18"/>
     </w:p>
     <w:p>
       <w:pPr>
@@ -6040,7 +6084,7 @@
           <w:szCs w:val="24"/>
         </w:rPr>
       </w:pPr>
-      <w:bookmarkStart w:id="15" w:name="__DdeLink__35_2988275462"/>
+      <w:bookmarkStart w:id="19" w:name="__DdeLink__35_2988275462"/>
       <w:r>
         <w:rPr>
           <w:b w:val="false"/>
@@ -6053,7 +6097,7 @@
         </w:rPr>
         <w:t>}</w:t>
       </w:r>
-      <w:bookmarkEnd w:id="15"/>
+      <w:bookmarkEnd w:id="19"/>
     </w:p>
     <w:p>
       <w:pPr>

</xml_diff>